<commit_message>
array in js stuff
</commit_message>
<xml_diff>
--- a/Tailwind/TailwindCss.docx
+++ b/Tailwind/TailwindCss.docx
@@ -38,8 +38,17 @@
           <w:szCs w:val="36"/>
         </w:rPr>
         <w:tab/>
-        <w:t>Tailwind Css</w:t>
-      </w:r>
+        <w:t xml:space="preserve">Tailwind </w:t>
+      </w:r>
+      <w:proofErr w:type="spellStart"/>
+      <w:r>
+        <w:rPr>
+          <w:sz w:val="36"/>
+          <w:szCs w:val="36"/>
+        </w:rPr>
+        <w:t>Css</w:t>
+      </w:r>
+      <w:proofErr w:type="spellEnd"/>
     </w:p>
     <w:p>
       <w:pPr>
@@ -52,6 +61,27 @@
     <w:p>
       <w:pPr>
         <w:rPr>
+          <w:b/>
+          <w:bCs/>
+          <w:sz w:val="20"/>
+          <w:szCs w:val="20"/>
+        </w:rPr>
+      </w:pPr>
+      <w:proofErr w:type="spellStart"/>
+      <w:r>
+        <w:rPr>
+          <w:b/>
+          <w:bCs/>
+          <w:sz w:val="20"/>
+          <w:szCs w:val="20"/>
+        </w:rPr>
+        <w:t>Flowbite</w:t>
+      </w:r>
+      <w:proofErr w:type="spellEnd"/>
+    </w:p>
+    <w:p>
+      <w:pPr>
+        <w:rPr>
           <w:sz w:val="28"/>
           <w:szCs w:val="20"/>
         </w:rPr>
@@ -65,12 +95,21 @@
         </w:rPr>
         <w:t xml:space="preserve">Play.tailwind.com </w:t>
       </w:r>
-      <w:r>
-        <w:rPr>
-          <w:sz w:val="28"/>
-          <w:szCs w:val="20"/>
-        </w:rPr>
-        <w:t>its used for tailwind and experimenting with tailwind</w:t>
+      <w:proofErr w:type="gramStart"/>
+      <w:r>
+        <w:rPr>
+          <w:sz w:val="28"/>
+          <w:szCs w:val="20"/>
+        </w:rPr>
+        <w:t>its</w:t>
+      </w:r>
+      <w:proofErr w:type="gramEnd"/>
+      <w:r>
+        <w:rPr>
+          <w:sz w:val="28"/>
+          <w:szCs w:val="20"/>
+        </w:rPr>
+        <w:t xml:space="preserve"> used for tailwind and experimenting with tailwind</w:t>
       </w:r>
     </w:p>
     <w:p>
@@ -94,35 +133,62 @@
           <w:sz w:val="28"/>
           <w:szCs w:val="20"/>
         </w:rPr>
-        <w:t>what I was looking for since end of time bro it has ready made components</w:t>
-      </w:r>
-    </w:p>
-    <w:p>
-      <w:pPr>
-        <w:rPr>
-          <w:sz w:val="28"/>
-          <w:szCs w:val="20"/>
-        </w:rPr>
-      </w:pPr>
-    </w:p>
-    <w:p>
-      <w:pPr>
-        <w:rPr>
-          <w:b/>
-          <w:bCs/>
-          <w:sz w:val="28"/>
-          <w:szCs w:val="20"/>
-        </w:rPr>
-      </w:pPr>
-      <w:r>
-        <w:rPr>
-          <w:b/>
-          <w:bCs/>
-          <w:sz w:val="28"/>
-          <w:szCs w:val="20"/>
-        </w:rPr>
-        <w:t>To install tailwind css</w:t>
-      </w:r>
+        <w:t xml:space="preserve">what I was looking for since end of time bro it has </w:t>
+      </w:r>
+      <w:proofErr w:type="spellStart"/>
+      <w:r>
+        <w:rPr>
+          <w:sz w:val="28"/>
+          <w:szCs w:val="20"/>
+        </w:rPr>
+        <w:t>ready made</w:t>
+      </w:r>
+      <w:proofErr w:type="spellEnd"/>
+      <w:r>
+        <w:rPr>
+          <w:sz w:val="28"/>
+          <w:szCs w:val="20"/>
+        </w:rPr>
+        <w:t xml:space="preserve"> components</w:t>
+      </w:r>
+    </w:p>
+    <w:p>
+      <w:pPr>
+        <w:rPr>
+          <w:sz w:val="28"/>
+          <w:szCs w:val="20"/>
+        </w:rPr>
+      </w:pPr>
+    </w:p>
+    <w:p>
+      <w:pPr>
+        <w:rPr>
+          <w:b/>
+          <w:bCs/>
+          <w:sz w:val="28"/>
+          <w:szCs w:val="20"/>
+        </w:rPr>
+      </w:pPr>
+      <w:r>
+        <w:rPr>
+          <w:b/>
+          <w:bCs/>
+          <w:sz w:val="28"/>
+          <w:szCs w:val="20"/>
+        </w:rPr>
+        <w:t xml:space="preserve">To install tailwind </w:t>
+      </w:r>
+      <w:proofErr w:type="spellStart"/>
+      <w:r>
+        <w:rPr>
+          <w:b/>
+          <w:bCs/>
+          <w:sz w:val="28"/>
+          <w:szCs w:val="20"/>
+        </w:rPr>
+        <w:t>css</w:t>
+      </w:r>
+      <w:proofErr w:type="spellEnd"/>
     </w:p>
     <w:p>
       <w:pPr>
@@ -150,12 +216,21 @@
           <w:szCs w:val="20"/>
         </w:rPr>
       </w:pPr>
-      <w:r>
-        <w:rPr>
-          <w:sz w:val="28"/>
-          <w:szCs w:val="20"/>
-        </w:rPr>
-        <w:t>npm install tailwindcss@4 @tailwindcss/cli</w:t>
+      <w:proofErr w:type="spellStart"/>
+      <w:r>
+        <w:rPr>
+          <w:sz w:val="28"/>
+          <w:szCs w:val="20"/>
+        </w:rPr>
+        <w:t>npm</w:t>
+      </w:r>
+      <w:proofErr w:type="spellEnd"/>
+      <w:r>
+        <w:rPr>
+          <w:sz w:val="28"/>
+          <w:szCs w:val="20"/>
+        </w:rPr>
+        <w:t xml:space="preserve"> install tailwindcss@4 @tailwindcss/cli</w:t>
       </w:r>
     </w:p>
     <w:p>
@@ -174,28 +249,80 @@
         </w:rPr>
         <w:t xml:space="preserve">step 2 </w:t>
       </w:r>
-      <w:r>
-        <w:rPr>
-          <w:sz w:val="28"/>
-          <w:szCs w:val="20"/>
-        </w:rPr>
-        <w:t>create src input.css and write</w:t>
-      </w:r>
-    </w:p>
-    <w:p>
-      <w:pPr>
-        <w:rPr>
-          <w:sz w:val="28"/>
-          <w:szCs w:val="20"/>
-        </w:rPr>
-      </w:pPr>
-      <w:r>
-        <w:rPr>
-          <w:sz w:val="28"/>
-          <w:szCs w:val="20"/>
-        </w:rPr>
-        <w:t>@import "tailwindcss";</w:t>
-      </w:r>
+      <w:proofErr w:type="gramStart"/>
+      <w:r>
+        <w:rPr>
+          <w:sz w:val="28"/>
+          <w:szCs w:val="20"/>
+        </w:rPr>
+        <w:t>create</w:t>
+      </w:r>
+      <w:proofErr w:type="gramEnd"/>
+      <w:r>
+        <w:rPr>
+          <w:sz w:val="28"/>
+          <w:szCs w:val="20"/>
+        </w:rPr>
+        <w:t xml:space="preserve"> </w:t>
+      </w:r>
+      <w:proofErr w:type="spellStart"/>
+      <w:r>
+        <w:rPr>
+          <w:sz w:val="28"/>
+          <w:szCs w:val="20"/>
+        </w:rPr>
+        <w:t>src</w:t>
+      </w:r>
+      <w:proofErr w:type="spellEnd"/>
+      <w:r>
+        <w:rPr>
+          <w:sz w:val="28"/>
+          <w:szCs w:val="20"/>
+        </w:rPr>
+        <w:t xml:space="preserve"> input.css and write</w:t>
+      </w:r>
+    </w:p>
+    <w:p>
+      <w:pPr>
+        <w:rPr>
+          <w:sz w:val="28"/>
+          <w:szCs w:val="20"/>
+        </w:rPr>
+      </w:pPr>
+      <w:proofErr w:type="gramStart"/>
+      <w:r>
+        <w:rPr>
+          <w:sz w:val="28"/>
+          <w:szCs w:val="20"/>
+        </w:rPr>
+        <w:t>@import</w:t>
+      </w:r>
+      <w:proofErr w:type="gramEnd"/>
+      <w:r>
+        <w:rPr>
+          <w:sz w:val="28"/>
+          <w:szCs w:val="20"/>
+        </w:rPr>
+        <w:t xml:space="preserve"> "</w:t>
+      </w:r>
+      <w:proofErr w:type="spellStart"/>
+      <w:r>
+        <w:rPr>
+          <w:sz w:val="28"/>
+          <w:szCs w:val="20"/>
+        </w:rPr>
+        <w:t>tailwindcss</w:t>
+      </w:r>
+      <w:proofErr w:type="spellEnd"/>
+      <w:proofErr w:type="gramStart"/>
+      <w:r>
+        <w:rPr>
+          <w:sz w:val="28"/>
+          <w:szCs w:val="20"/>
+        </w:rPr>
+        <w:t>";</w:t>
+      </w:r>
+      <w:proofErr w:type="gramEnd"/>
     </w:p>
     <w:p>
       <w:pPr>
@@ -219,14 +346,96 @@
           <w:sz w:val="28"/>
           <w:szCs w:val="20"/>
         </w:rPr>
-        <w:t xml:space="preserve"> terminal : </w:t>
-      </w:r>
-      <w:r>
-        <w:rPr>
-          <w:sz w:val="28"/>
-          <w:szCs w:val="20"/>
-        </w:rPr>
-        <w:t xml:space="preserve">npx @tailwindcss/cli -i ./src/input.css -o ./src/output.css </w:t>
+        <w:t xml:space="preserve"> </w:t>
+      </w:r>
+      <w:proofErr w:type="gramStart"/>
+      <w:r>
+        <w:rPr>
+          <w:sz w:val="28"/>
+          <w:szCs w:val="20"/>
+        </w:rPr>
+        <w:t>terminal :</w:t>
+      </w:r>
+      <w:proofErr w:type="gramEnd"/>
+      <w:r>
+        <w:rPr>
+          <w:sz w:val="28"/>
+          <w:szCs w:val="20"/>
+        </w:rPr>
+        <w:t xml:space="preserve"> </w:t>
+      </w:r>
+      <w:proofErr w:type="spellStart"/>
+      <w:proofErr w:type="gramStart"/>
+      <w:r>
+        <w:rPr>
+          <w:sz w:val="28"/>
+          <w:szCs w:val="20"/>
+        </w:rPr>
+        <w:t>npx</w:t>
+      </w:r>
+      <w:proofErr w:type="spellEnd"/>
+      <w:r>
+        <w:rPr>
+          <w:sz w:val="28"/>
+          <w:szCs w:val="20"/>
+        </w:rPr>
+        <w:t xml:space="preserve"> @</w:t>
+      </w:r>
+      <w:proofErr w:type="gramEnd"/>
+      <w:r>
+        <w:rPr>
+          <w:sz w:val="28"/>
+          <w:szCs w:val="20"/>
+        </w:rPr>
+        <w:t>tailwindcss/cli -</w:t>
+      </w:r>
+      <w:proofErr w:type="spellStart"/>
+      <w:r>
+        <w:rPr>
+          <w:sz w:val="28"/>
+          <w:szCs w:val="20"/>
+        </w:rPr>
+        <w:t>i</w:t>
+      </w:r>
+      <w:proofErr w:type="spellEnd"/>
+      <w:r>
+        <w:rPr>
+          <w:sz w:val="28"/>
+          <w:szCs w:val="20"/>
+        </w:rPr>
+        <w:t xml:space="preserve"> ./</w:t>
+      </w:r>
+      <w:proofErr w:type="spellStart"/>
+      <w:r>
+        <w:rPr>
+          <w:sz w:val="28"/>
+          <w:szCs w:val="20"/>
+        </w:rPr>
+        <w:t>src</w:t>
+      </w:r>
+      <w:proofErr w:type="spellEnd"/>
+      <w:r>
+        <w:rPr>
+          <w:sz w:val="28"/>
+          <w:szCs w:val="20"/>
+        </w:rPr>
+        <w:t>/input.css -o ./</w:t>
+      </w:r>
+      <w:proofErr w:type="spellStart"/>
+      <w:r>
+        <w:rPr>
+          <w:sz w:val="28"/>
+          <w:szCs w:val="20"/>
+        </w:rPr>
+        <w:t>src</w:t>
+      </w:r>
+      <w:proofErr w:type="spellEnd"/>
+      <w:r>
+        <w:rPr>
+          <w:sz w:val="28"/>
+          <w:szCs w:val="20"/>
+        </w:rPr>
+        <w:t xml:space="preserve">/output.css </w:t>
       </w:r>
       <w:r>
         <w:rPr>
@@ -296,6 +505,7 @@
           <w:szCs w:val="20"/>
         </w:rPr>
       </w:pPr>
+      <w:proofErr w:type="gramStart"/>
       <w:r>
         <w:rPr>
           <w:b/>
@@ -305,6 +515,7 @@
         </w:rPr>
         <w:t>COMMANDs</w:t>
       </w:r>
+      <w:proofErr w:type="gramEnd"/>
     </w:p>
     <w:p>
       <w:pPr>
@@ -379,7 +590,26 @@
           <w:szCs w:val="20"/>
         </w:rPr>
         <w:tab/>
-        <w:t>sm md lg xl 2xl</w:t>
+      </w:r>
+      <w:proofErr w:type="spellStart"/>
+      <w:r>
+        <w:rPr>
+          <w:b/>
+          <w:bCs/>
+          <w:sz w:val="28"/>
+          <w:szCs w:val="20"/>
+        </w:rPr>
+        <w:t>sm</w:t>
+      </w:r>
+      <w:proofErr w:type="spellEnd"/>
+      <w:r>
+        <w:rPr>
+          <w:b/>
+          <w:bCs/>
+          <w:sz w:val="28"/>
+          <w:szCs w:val="20"/>
+        </w:rPr>
+        <w:t xml:space="preserve"> md lg xl 2xl</w:t>
       </w:r>
     </w:p>
     <w:p>
@@ -399,6 +629,895 @@
           <w:sz w:val="30"/>
         </w:rPr>
       </w:pPr>
+      <w:r>
+        <w:rPr>
+          <w:b/>
+          <w:bCs/>
+          <w:sz w:val="30"/>
+        </w:rPr>
+        <w:br w:type="page"/>
+      </w:r>
+    </w:p>
+    <w:p>
+      <w:pPr>
+        <w:pStyle w:val="Heading1"/>
+        <w:ind w:left="2880"/>
+      </w:pPr>
+      <w:r>
+        <w:lastRenderedPageBreak/>
+        <w:t xml:space="preserve"> Typography</w:t>
+      </w:r>
+    </w:p>
+    <w:p/>
+    <w:p>
+      <w:pPr>
+        <w:rPr>
+          <w:sz w:val="28"/>
+        </w:rPr>
+      </w:pPr>
+      <w:r>
+        <w:rPr>
+          <w:sz w:val="28"/>
+        </w:rPr>
+        <w:t>Text-</w:t>
+      </w:r>
+      <w:proofErr w:type="spellStart"/>
+      <w:r>
+        <w:rPr>
+          <w:sz w:val="28"/>
+        </w:rPr>
+        <w:t>xs</w:t>
+      </w:r>
+      <w:proofErr w:type="spellEnd"/>
+      <w:r>
+        <w:rPr>
+          <w:sz w:val="28"/>
+        </w:rPr>
+        <w:t xml:space="preserve"> – text extra small</w:t>
+      </w:r>
+    </w:p>
+    <w:p>
+      <w:pPr>
+        <w:rPr>
+          <w:sz w:val="28"/>
+        </w:rPr>
+      </w:pPr>
+      <w:r>
+        <w:rPr>
+          <w:sz w:val="28"/>
+        </w:rPr>
+        <w:t>Text-</w:t>
+      </w:r>
+      <w:proofErr w:type="spellStart"/>
+      <w:r>
+        <w:rPr>
+          <w:sz w:val="28"/>
+        </w:rPr>
+        <w:t>sm</w:t>
+      </w:r>
+      <w:proofErr w:type="spellEnd"/>
+      <w:r>
+        <w:rPr>
+          <w:sz w:val="28"/>
+        </w:rPr>
+        <w:t xml:space="preserve"> – small</w:t>
+      </w:r>
+    </w:p>
+    <w:p>
+      <w:pPr>
+        <w:rPr>
+          <w:sz w:val="28"/>
+        </w:rPr>
+      </w:pPr>
+      <w:r>
+        <w:rPr>
+          <w:sz w:val="28"/>
+        </w:rPr>
+        <w:t>Text-lg – large</w:t>
+      </w:r>
+    </w:p>
+    <w:p>
+      <w:pPr>
+        <w:rPr>
+          <w:sz w:val="28"/>
+        </w:rPr>
+      </w:pPr>
+      <w:r>
+        <w:rPr>
+          <w:sz w:val="28"/>
+        </w:rPr>
+        <w:t>Text-xl</w:t>
+      </w:r>
+    </w:p>
+    <w:p>
+      <w:pPr>
+        <w:rPr>
+          <w:sz w:val="28"/>
+        </w:rPr>
+      </w:pPr>
+      <w:r>
+        <w:rPr>
+          <w:sz w:val="28"/>
+        </w:rPr>
+        <w:t>Text-2xl</w:t>
+      </w:r>
+    </w:p>
+    <w:p>
+      <w:pPr>
+        <w:rPr>
+          <w:sz w:val="28"/>
+        </w:rPr>
+      </w:pPr>
+    </w:p>
+    <w:p>
+      <w:pPr>
+        <w:rPr>
+          <w:b/>
+          <w:bCs/>
+          <w:sz w:val="28"/>
+        </w:rPr>
+      </w:pPr>
+      <w:r>
+        <w:rPr>
+          <w:b/>
+          <w:bCs/>
+          <w:sz w:val="28"/>
+        </w:rPr>
+        <w:t>Fonts</w:t>
+      </w:r>
+      <w:r>
+        <w:rPr>
+          <w:b/>
+          <w:bCs/>
+          <w:sz w:val="28"/>
+        </w:rPr>
+        <w:tab/>
+      </w:r>
+    </w:p>
+    <w:p>
+      <w:pPr>
+        <w:rPr>
+          <w:sz w:val="28"/>
+        </w:rPr>
+      </w:pPr>
+      <w:r>
+        <w:rPr>
+          <w:sz w:val="28"/>
+        </w:rPr>
+        <w:t>Font-sans</w:t>
+      </w:r>
+    </w:p>
+    <w:p>
+      <w:pPr>
+        <w:rPr>
+          <w:sz w:val="28"/>
+        </w:rPr>
+      </w:pPr>
+      <w:r>
+        <w:rPr>
+          <w:sz w:val="28"/>
+        </w:rPr>
+        <w:t>Font-mono</w:t>
+      </w:r>
+    </w:p>
+    <w:p>
+      <w:pPr>
+        <w:rPr>
+          <w:sz w:val="28"/>
+        </w:rPr>
+      </w:pPr>
+      <w:r>
+        <w:rPr>
+          <w:sz w:val="28"/>
+        </w:rPr>
+        <w:t>Font-serif</w:t>
+      </w:r>
+    </w:p>
+    <w:p>
+      <w:pPr>
+        <w:rPr>
+          <w:sz w:val="28"/>
+        </w:rPr>
+      </w:pPr>
+    </w:p>
+    <w:p>
+      <w:pPr>
+        <w:rPr>
+          <w:b/>
+          <w:bCs/>
+          <w:sz w:val="28"/>
+        </w:rPr>
+      </w:pPr>
+      <w:r>
+        <w:rPr>
+          <w:b/>
+          <w:bCs/>
+          <w:sz w:val="28"/>
+        </w:rPr>
+        <w:t>Font weight</w:t>
+      </w:r>
+    </w:p>
+    <w:p>
+      <w:pPr>
+        <w:rPr>
+          <w:sz w:val="28"/>
+        </w:rPr>
+      </w:pPr>
+      <w:r>
+        <w:rPr>
+          <w:sz w:val="28"/>
+        </w:rPr>
+        <w:t>Font-thin</w:t>
+      </w:r>
+    </w:p>
+    <w:p>
+      <w:pPr>
+        <w:rPr>
+          <w:sz w:val="28"/>
+        </w:rPr>
+      </w:pPr>
+      <w:r>
+        <w:rPr>
+          <w:sz w:val="28"/>
+        </w:rPr>
+        <w:t>Font-</w:t>
+      </w:r>
+      <w:proofErr w:type="spellStart"/>
+      <w:r>
+        <w:rPr>
+          <w:sz w:val="28"/>
+        </w:rPr>
+        <w:t>extralight</w:t>
+      </w:r>
+      <w:proofErr w:type="spellEnd"/>
+    </w:p>
+    <w:p>
+      <w:pPr>
+        <w:rPr>
+          <w:sz w:val="28"/>
+        </w:rPr>
+      </w:pPr>
+      <w:r>
+        <w:rPr>
+          <w:sz w:val="28"/>
+        </w:rPr>
+        <w:t>Font-light</w:t>
+      </w:r>
+    </w:p>
+    <w:p>
+      <w:pPr>
+        <w:rPr>
+          <w:sz w:val="28"/>
+        </w:rPr>
+      </w:pPr>
+      <w:r>
+        <w:rPr>
+          <w:sz w:val="28"/>
+        </w:rPr>
+        <w:t>Font-normal</w:t>
+      </w:r>
+    </w:p>
+    <w:p>
+      <w:pPr>
+        <w:rPr>
+          <w:sz w:val="28"/>
+        </w:rPr>
+      </w:pPr>
+      <w:r>
+        <w:rPr>
+          <w:sz w:val="28"/>
+        </w:rPr>
+        <w:t>Font-medium</w:t>
+      </w:r>
+    </w:p>
+    <w:p>
+      <w:pPr>
+        <w:rPr>
+          <w:sz w:val="28"/>
+        </w:rPr>
+      </w:pPr>
+      <w:r>
+        <w:rPr>
+          <w:sz w:val="28"/>
+        </w:rPr>
+        <w:t>Font-bold</w:t>
+      </w:r>
+    </w:p>
+    <w:p>
+      <w:pPr>
+        <w:rPr>
+          <w:sz w:val="28"/>
+        </w:rPr>
+      </w:pPr>
+      <w:r>
+        <w:rPr>
+          <w:sz w:val="28"/>
+        </w:rPr>
+        <w:t>Font-semibold</w:t>
+      </w:r>
+    </w:p>
+    <w:p>
+      <w:pPr>
+        <w:rPr>
+          <w:sz w:val="28"/>
+        </w:rPr>
+      </w:pPr>
+      <w:r>
+        <w:rPr>
+          <w:sz w:val="28"/>
+        </w:rPr>
+        <w:t>Font-bold</w:t>
+      </w:r>
+    </w:p>
+    <w:p>
+      <w:pPr>
+        <w:rPr>
+          <w:sz w:val="28"/>
+        </w:rPr>
+      </w:pPr>
+      <w:r>
+        <w:rPr>
+          <w:sz w:val="28"/>
+        </w:rPr>
+        <w:lastRenderedPageBreak/>
+        <w:t>Font-black</w:t>
+      </w:r>
+    </w:p>
+    <w:p>
+      <w:pPr>
+        <w:rPr>
+          <w:sz w:val="28"/>
+        </w:rPr>
+      </w:pPr>
+    </w:p>
+    <w:p>
+      <w:pPr>
+        <w:pStyle w:val="Heading2"/>
+      </w:pPr>
+      <w:r>
+        <w:t>Letter spacing</w:t>
+      </w:r>
+    </w:p>
+    <w:p>
+      <w:pPr>
+        <w:rPr>
+          <w:sz w:val="28"/>
+        </w:rPr>
+      </w:pPr>
+      <w:r>
+        <w:rPr>
+          <w:sz w:val="28"/>
+        </w:rPr>
+        <w:t>Tracking-tight</w:t>
+      </w:r>
+    </w:p>
+    <w:p>
+      <w:pPr>
+        <w:rPr>
+          <w:sz w:val="28"/>
+        </w:rPr>
+      </w:pPr>
+      <w:r>
+        <w:rPr>
+          <w:sz w:val="28"/>
+        </w:rPr>
+        <w:t>Tracking-normal</w:t>
+      </w:r>
+    </w:p>
+    <w:p>
+      <w:pPr>
+        <w:rPr>
+          <w:sz w:val="28"/>
+        </w:rPr>
+      </w:pPr>
+      <w:r>
+        <w:rPr>
+          <w:sz w:val="28"/>
+        </w:rPr>
+        <w:t>Tracking-bold</w:t>
+      </w:r>
+    </w:p>
+    <w:p>
+      <w:pPr>
+        <w:rPr>
+          <w:sz w:val="28"/>
+        </w:rPr>
+      </w:pPr>
+      <w:r>
+        <w:rPr>
+          <w:sz w:val="28"/>
+        </w:rPr>
+        <w:t>Tracking-wildest</w:t>
+      </w:r>
+    </w:p>
+    <w:p>
+      <w:pPr>
+        <w:pStyle w:val="Heading2"/>
+      </w:pPr>
+      <w:r>
+        <w:t>Text alignment</w:t>
+      </w:r>
+    </w:p>
+    <w:p>
+      <w:pPr>
+        <w:pStyle w:val="ListParagraph"/>
+        <w:numPr>
+          <w:ilvl w:val="0"/>
+          <w:numId w:val="1"/>
+        </w:numPr>
+        <w:rPr>
+          <w:sz w:val="28"/>
+        </w:rPr>
+      </w:pPr>
+      <w:r>
+        <w:rPr>
+          <w:sz w:val="28"/>
+        </w:rPr>
+        <w:t>Text-left</w:t>
+      </w:r>
+    </w:p>
+    <w:p>
+      <w:pPr>
+        <w:pStyle w:val="ListParagraph"/>
+        <w:numPr>
+          <w:ilvl w:val="0"/>
+          <w:numId w:val="1"/>
+        </w:numPr>
+        <w:rPr>
+          <w:sz w:val="28"/>
+        </w:rPr>
+      </w:pPr>
+      <w:r>
+        <w:rPr>
+          <w:sz w:val="28"/>
+        </w:rPr>
+        <w:t>Text-center</w:t>
+      </w:r>
+    </w:p>
+    <w:p>
+      <w:pPr>
+        <w:pStyle w:val="ListParagraph"/>
+        <w:numPr>
+          <w:ilvl w:val="0"/>
+          <w:numId w:val="1"/>
+        </w:numPr>
+        <w:rPr>
+          <w:sz w:val="28"/>
+        </w:rPr>
+      </w:pPr>
+      <w:r>
+        <w:rPr>
+          <w:sz w:val="28"/>
+        </w:rPr>
+        <w:t>Text-right</w:t>
+      </w:r>
+    </w:p>
+    <w:p>
+      <w:pPr>
+        <w:pStyle w:val="Heading2"/>
+      </w:pPr>
+      <w:r>
+        <w:t>Text decoration</w:t>
+      </w:r>
+    </w:p>
+    <w:p>
+      <w:pPr>
+        <w:pStyle w:val="ListParagraph"/>
+        <w:numPr>
+          <w:ilvl w:val="0"/>
+          <w:numId w:val="1"/>
+        </w:numPr>
+      </w:pPr>
+      <w:r>
+        <w:rPr>
+          <w:sz w:val="28"/>
+        </w:rPr>
+        <w:t>Underline decoration-4 (last number is the size of underline)</w:t>
+      </w:r>
+    </w:p>
+    <w:p>
+      <w:pPr>
+        <w:pStyle w:val="ListParagraph"/>
+        <w:numPr>
+          <w:ilvl w:val="0"/>
+          <w:numId w:val="1"/>
+        </w:numPr>
+      </w:pPr>
+      <w:r>
+        <w:rPr>
+          <w:sz w:val="28"/>
+        </w:rPr>
+        <w:t>Line-through decoration-1 (this will create line cutting the text)</w:t>
+      </w:r>
+    </w:p>
+    <w:p>
+      <w:pPr>
+        <w:pStyle w:val="ListParagraph"/>
+        <w:numPr>
+          <w:ilvl w:val="0"/>
+          <w:numId w:val="1"/>
+        </w:numPr>
+      </w:pPr>
+      <w:r>
+        <w:rPr>
+          <w:sz w:val="28"/>
+        </w:rPr>
+        <w:t>Overline (line above the text)</w:t>
+      </w:r>
+    </w:p>
+    <w:p>
+      <w:pPr>
+        <w:pStyle w:val="ListParagraph"/>
+      </w:pPr>
+    </w:p>
+    <w:p>
+      <w:pPr>
+        <w:pStyle w:val="Heading2"/>
+      </w:pPr>
+      <w:r>
+        <w:t>Decoration offset</w:t>
+      </w:r>
+    </w:p>
+    <w:p>
+      <w:pPr>
+        <w:pStyle w:val="ListParagraph"/>
+        <w:numPr>
+          <w:ilvl w:val="0"/>
+          <w:numId w:val="1"/>
+        </w:numPr>
+      </w:pPr>
+      <w:proofErr w:type="gramStart"/>
+      <w:r>
+        <w:rPr>
+          <w:sz w:val="28"/>
+        </w:rPr>
+        <w:t>Normal-case</w:t>
+      </w:r>
+      <w:proofErr w:type="gramEnd"/>
+      <w:r>
+        <w:rPr>
+          <w:sz w:val="28"/>
+        </w:rPr>
+        <w:t xml:space="preserve"> </w:t>
+      </w:r>
+    </w:p>
+    <w:p>
+      <w:pPr>
+        <w:pStyle w:val="ListParagraph"/>
+        <w:numPr>
+          <w:ilvl w:val="0"/>
+          <w:numId w:val="1"/>
+        </w:numPr>
+      </w:pPr>
+      <w:r>
+        <w:rPr>
+          <w:sz w:val="28"/>
+        </w:rPr>
+        <w:t xml:space="preserve">Uppercase   </w:t>
+      </w:r>
+      <w:r>
+        <w:rPr>
+          <w:sz w:val="28"/>
+        </w:rPr>
+        <w:tab/>
+      </w:r>
+      <w:r>
+        <w:rPr>
+          <w:sz w:val="28"/>
+        </w:rPr>
+        <w:tab/>
+      </w:r>
+      <w:r>
+        <w:rPr>
+          <w:sz w:val="28"/>
+        </w:rPr>
+        <w:tab/>
+      </w:r>
+      <w:r>
+        <w:rPr>
+          <w:sz w:val="28"/>
+        </w:rPr>
+        <w:tab/>
+      </w:r>
+      <w:r>
+        <w:rPr>
+          <w:sz w:val="28"/>
+        </w:rPr>
+        <w:tab/>
+        <w:t>THE SID IS SUPREME</w:t>
+      </w:r>
+    </w:p>
+    <w:p>
+      <w:pPr>
+        <w:pStyle w:val="ListParagraph"/>
+        <w:numPr>
+          <w:ilvl w:val="0"/>
+          <w:numId w:val="1"/>
+        </w:numPr>
+      </w:pPr>
+      <w:r>
+        <w:rPr>
+          <w:sz w:val="28"/>
+        </w:rPr>
+        <w:t>Lowercase</w:t>
+      </w:r>
+      <w:r>
+        <w:rPr>
+          <w:sz w:val="28"/>
+        </w:rPr>
+        <w:tab/>
+      </w:r>
+      <w:r>
+        <w:rPr>
+          <w:sz w:val="28"/>
+        </w:rPr>
+        <w:tab/>
+      </w:r>
+      <w:r>
+        <w:rPr>
+          <w:sz w:val="28"/>
+        </w:rPr>
+        <w:tab/>
+      </w:r>
+      <w:r>
+        <w:rPr>
+          <w:sz w:val="28"/>
+        </w:rPr>
+        <w:tab/>
+      </w:r>
+      <w:r>
+        <w:rPr>
+          <w:sz w:val="28"/>
+        </w:rPr>
+        <w:tab/>
+        <w:t xml:space="preserve">the </w:t>
+      </w:r>
+      <w:proofErr w:type="spellStart"/>
+      <w:r>
+        <w:rPr>
+          <w:sz w:val="28"/>
+        </w:rPr>
+        <w:t>sid</w:t>
+      </w:r>
+      <w:proofErr w:type="spellEnd"/>
+      <w:r>
+        <w:rPr>
+          <w:sz w:val="28"/>
+        </w:rPr>
+        <w:t xml:space="preserve"> is supreme</w:t>
+      </w:r>
+    </w:p>
+    <w:p>
+      <w:pPr>
+        <w:pStyle w:val="ListParagraph"/>
+        <w:numPr>
+          <w:ilvl w:val="0"/>
+          <w:numId w:val="1"/>
+        </w:numPr>
+      </w:pPr>
+      <w:r>
+        <w:rPr>
+          <w:sz w:val="28"/>
+        </w:rPr>
+        <w:t>Capitalized</w:t>
+      </w:r>
+      <w:r>
+        <w:rPr>
+          <w:sz w:val="28"/>
+        </w:rPr>
+        <w:tab/>
+      </w:r>
+      <w:r>
+        <w:rPr>
+          <w:sz w:val="28"/>
+        </w:rPr>
+        <w:tab/>
+      </w:r>
+      <w:r>
+        <w:rPr>
+          <w:sz w:val="28"/>
+        </w:rPr>
+        <w:tab/>
+      </w:r>
+      <w:r>
+        <w:rPr>
+          <w:sz w:val="28"/>
+        </w:rPr>
+        <w:tab/>
+      </w:r>
+      <w:r>
+        <w:rPr>
+          <w:sz w:val="28"/>
+        </w:rPr>
+        <w:tab/>
+        <w:t>The Sid Is Supreme</w:t>
+      </w:r>
+    </w:p>
+    <w:p/>
+    <w:p/>
+    <w:p/>
+    <w:p/>
+    <w:p/>
+    <w:p>
+      <w:pPr>
+        <w:pStyle w:val="Heading1"/>
+      </w:pPr>
+      <w:r>
+        <w:lastRenderedPageBreak/>
+        <w:tab/>
+      </w:r>
+      <w:r>
+        <w:tab/>
+      </w:r>
+      <w:r>
+        <w:tab/>
+      </w:r>
+      <w:r>
+        <w:tab/>
+        <w:t>Sizing</w:t>
+      </w:r>
+    </w:p>
+    <w:p/>
+    <w:p>
+      <w:pPr>
+        <w:rPr>
+          <w:sz w:val="28"/>
+        </w:rPr>
+      </w:pPr>
+      <w:r>
+        <w:rPr>
+          <w:b/>
+          <w:bCs/>
+          <w:sz w:val="28"/>
+        </w:rPr>
+        <w:t xml:space="preserve">w-0 – </w:t>
+      </w:r>
+      <w:r>
+        <w:rPr>
+          <w:sz w:val="28"/>
+        </w:rPr>
+        <w:t>width</w:t>
+      </w:r>
+    </w:p>
+    <w:p>
+      <w:pPr>
+        <w:rPr>
+          <w:sz w:val="28"/>
+        </w:rPr>
+      </w:pPr>
+      <w:r>
+        <w:rPr>
+          <w:sz w:val="28"/>
+        </w:rPr>
+        <w:t>w1/2 – half width</w:t>
+      </w:r>
+    </w:p>
+    <w:p>
+      <w:pPr>
+        <w:rPr>
+          <w:sz w:val="28"/>
+        </w:rPr>
+      </w:pPr>
+      <w:r>
+        <w:rPr>
+          <w:sz w:val="28"/>
+        </w:rPr>
+        <w:t>w(fraction)</w:t>
+      </w:r>
+    </w:p>
+    <w:p>
+      <w:pPr>
+        <w:rPr>
+          <w:sz w:val="28"/>
+        </w:rPr>
+      </w:pPr>
+      <w:r>
+        <w:rPr>
+          <w:sz w:val="28"/>
+        </w:rPr>
+        <w:t xml:space="preserve">w-full – for full </w:t>
+      </w:r>
+    </w:p>
+    <w:p>
+      <w:pPr>
+        <w:rPr>
+          <w:sz w:val="28"/>
+        </w:rPr>
+      </w:pPr>
+    </w:p>
+    <w:p>
+      <w:pPr>
+        <w:rPr>
+          <w:sz w:val="28"/>
+        </w:rPr>
+      </w:pPr>
+      <w:r>
+        <w:rPr>
+          <w:sz w:val="28"/>
+        </w:rPr>
+        <w:t>max-w-screen-</w:t>
+      </w:r>
+      <w:proofErr w:type="spellStart"/>
+      <w:r>
+        <w:rPr>
+          <w:sz w:val="28"/>
+        </w:rPr>
+        <w:t>sm</w:t>
+      </w:r>
+      <w:proofErr w:type="spellEnd"/>
+    </w:p>
+    <w:p>
+      <w:pPr>
+        <w:rPr>
+          <w:sz w:val="28"/>
+        </w:rPr>
+      </w:pPr>
+      <w:r>
+        <w:rPr>
+          <w:sz w:val="28"/>
+        </w:rPr>
+        <w:t>max-w-screen-lg</w:t>
+      </w:r>
+    </w:p>
+    <w:p>
+      <w:pPr>
+        <w:rPr>
+          <w:sz w:val="28"/>
+        </w:rPr>
+      </w:pPr>
+      <w:r>
+        <w:rPr>
+          <w:sz w:val="28"/>
+        </w:rPr>
+        <w:t>w-fill – full width</w:t>
+      </w:r>
+    </w:p>
+    <w:p>
+      <w:pPr>
+        <w:rPr>
+          <w:sz w:val="28"/>
+        </w:rPr>
+      </w:pPr>
+      <w:r>
+        <w:rPr>
+          <w:sz w:val="28"/>
+        </w:rPr>
+        <w:t>w-[100px]</w:t>
+      </w:r>
+    </w:p>
+    <w:p>
+      <w:pPr>
+        <w:rPr>
+          <w:sz w:val="28"/>
+        </w:rPr>
+      </w:pPr>
+    </w:p>
+    <w:p>
+      <w:pPr>
+        <w:rPr>
+          <w:sz w:val="28"/>
+        </w:rPr>
+      </w:pPr>
+      <w:r>
+        <w:rPr>
+          <w:sz w:val="28"/>
+        </w:rPr>
+        <w:t xml:space="preserve">h </w:t>
+      </w:r>
+      <w:proofErr w:type="spellStart"/>
+      <w:r>
+        <w:rPr>
+          <w:sz w:val="28"/>
+        </w:rPr>
+        <w:t>bhi</w:t>
+      </w:r>
+      <w:proofErr w:type="spellEnd"/>
+      <w:r>
+        <w:rPr>
+          <w:sz w:val="28"/>
+        </w:rPr>
+        <w:t xml:space="preserve"> same</w:t>
+      </w:r>
     </w:p>
     <w:sectPr>
       <w:pgSz w:w="12240" w:h="15840"/>
@@ -427,7 +1546,7 @@
         <w:rFonts w:ascii="Symbol" w:eastAsiaTheme="minorHAnsi" w:hAnsi="Symbol" w:cstheme="minorBidi" w:hint="default"/>
       </w:rPr>
     </w:lvl>
-    <w:lvl w:ilvl="1" w:tplc="04090003" w:tentative="1">
+    <w:lvl w:ilvl="1" w:tplc="04090003">
       <w:start w:val="1"/>
       <w:numFmt w:val="bullet"/>
       <w:lvlText w:val="o"/>
@@ -956,7 +2075,6 @@
     <w:next w:val="Normal"/>
     <w:link w:val="Heading2Char"/>
     <w:uiPriority w:val="9"/>
-    <w:semiHidden/>
     <w:unhideWhenUsed/>
     <w:qFormat/>
     <w:rsid w:val="0014786E"/>
@@ -1131,6 +2249,7 @@
   <w:style w:type="character" w:default="1" w:styleId="DefaultParagraphFont">
     <w:name w:val="Default Paragraph Font"/>
     <w:uiPriority w:val="1"/>
+    <w:semiHidden/>
     <w:unhideWhenUsed/>
   </w:style>
   <w:style w:type="table" w:default="1" w:styleId="TableNormal">
@@ -1172,7 +2291,6 @@
     <w:basedOn w:val="DefaultParagraphFont"/>
     <w:link w:val="Heading2"/>
     <w:uiPriority w:val="9"/>
-    <w:semiHidden/>
     <w:rsid w:val="0014786E"/>
     <w:rPr>
       <w:rFonts w:asciiTheme="majorHAnsi" w:eastAsiaTheme="majorEastAsia" w:hAnsiTheme="majorHAnsi" w:cstheme="majorBidi"/>

</xml_diff>